<commit_message>
Revisions to Final Exam REview
New code
</commit_message>
<xml_diff>
--- a/Final Exam/Fall 2019/Written Exam Key.docx
+++ b/Final Exam/Fall 2019/Written Exam Key.docx
@@ -45,7 +45,23 @@
           <w:sz w:val="28"/>
           <w:szCs w:val="28"/>
         </w:rPr>
-        <w:t>: Winter 2019</w:t>
+        <w:t xml:space="preserve">: </w:t>
+      </w:r>
+      <w:r>
+        <w:rPr>
+          <w:sz w:val="28"/>
+          <w:szCs w:val="28"/>
+        </w:rPr>
+        <w:t>Fall</w:t>
+      </w:r>
+      <w:bookmarkStart w:id="0" w:name="_GoBack"/>
+      <w:bookmarkEnd w:id="0"/>
+      <w:r>
+        <w:rPr>
+          <w:sz w:val="28"/>
+          <w:szCs w:val="28"/>
+        </w:rPr>
+        <w:t xml:space="preserve"> 2019</w:t>
       </w:r>
     </w:p>
     <w:p>
@@ -507,8 +523,6 @@
         </w:rPr>
         <w:t>z-scores</w:t>
       </w:r>
-      <w:bookmarkStart w:id="0" w:name="_GoBack"/>
-      <w:bookmarkEnd w:id="0"/>
     </w:p>
     <w:p>
       <w:pPr>
@@ -1564,7 +1578,21 @@
           <w:color w:val="ED7D31" w:themeColor="accent2"/>
         </w:rPr>
         <w:br/>
-        <w:t xml:space="preserve">Line 3: Creates a new tibble called </w:t>
+        <w:t xml:space="preserve">Line 3: Creates a new </w:t>
+      </w:r>
+      <w:proofErr w:type="spellStart"/>
+      <w:r>
+        <w:rPr>
+          <w:color w:val="ED7D31" w:themeColor="accent2"/>
+        </w:rPr>
+        <w:t>tibble</w:t>
+      </w:r>
+      <w:proofErr w:type="spellEnd"/>
+      <w:r>
+        <w:rPr>
+          <w:color w:val="ED7D31" w:themeColor="accent2"/>
+        </w:rPr>
+        <w:t xml:space="preserve"> called </w:t>
       </w:r>
       <w:proofErr w:type="spellStart"/>
       <w:r>
@@ -1627,7 +1655,21 @@
         <w:rPr>
           <w:color w:val="ED7D31" w:themeColor="accent2"/>
         </w:rPr>
-        <w:t xml:space="preserve"> tibble to predict the mpg for the two cars. Predict substitutes the values for </w:t>
+        <w:t xml:space="preserve"> </w:t>
+      </w:r>
+      <w:proofErr w:type="spellStart"/>
+      <w:r>
+        <w:rPr>
+          <w:color w:val="ED7D31" w:themeColor="accent2"/>
+        </w:rPr>
+        <w:t>tibble</w:t>
+      </w:r>
+      <w:proofErr w:type="spellEnd"/>
+      <w:r>
+        <w:rPr>
+          <w:color w:val="ED7D31" w:themeColor="accent2"/>
+        </w:rPr>
+        <w:t xml:space="preserve"> to predict the mpg for the two cars. Predict substitutes the values for </w:t>
       </w:r>
       <w:proofErr w:type="spellStart"/>
       <w:r>
@@ -1790,7 +1832,21 @@
           <w:color w:val="ED7D31" w:themeColor="accent2"/>
         </w:rPr>
         <w:br/>
-        <w:t xml:space="preserve">Line 9: Adds information from the airports tibble to the tibble that has been created in lines 1 through 8. The primary key from the created tibble is origin and the foreign key from the airports tibble is </w:t>
+        <w:t xml:space="preserve">Line 9: Adds information from the airports tibble to the tibble that has been created in lines 1 through 8. The primary key from the created tibble is origin and the foreign key from the airports </w:t>
+      </w:r>
+      <w:proofErr w:type="spellStart"/>
+      <w:r>
+        <w:rPr>
+          <w:color w:val="ED7D31" w:themeColor="accent2"/>
+        </w:rPr>
+        <w:t>tibble</w:t>
+      </w:r>
+      <w:proofErr w:type="spellEnd"/>
+      <w:r>
+        <w:rPr>
+          <w:color w:val="ED7D31" w:themeColor="accent2"/>
+        </w:rPr>
+        <w:t xml:space="preserve"> is </w:t>
       </w:r>
       <w:proofErr w:type="spellStart"/>
       <w:r>
@@ -1840,7 +1896,21 @@
           <w:color w:val="ED7D31" w:themeColor="accent2"/>
         </w:rPr>
         <w:br/>
-        <w:t xml:space="preserve">Line 11: Sorts the rows of the resulting tibble by </w:t>
+        <w:t xml:space="preserve">Line 11: Sorts the rows of the resulting </w:t>
+      </w:r>
+      <w:proofErr w:type="spellStart"/>
+      <w:r>
+        <w:rPr>
+          <w:color w:val="ED7D31" w:themeColor="accent2"/>
+        </w:rPr>
+        <w:t>tibble</w:t>
+      </w:r>
+      <w:proofErr w:type="spellEnd"/>
+      <w:r>
+        <w:rPr>
+          <w:color w:val="ED7D31" w:themeColor="accent2"/>
+        </w:rPr>
+        <w:t xml:space="preserve"> by </w:t>
       </w:r>
       <w:proofErr w:type="spellStart"/>
       <w:r>

</xml_diff>